<commit_message>
Handleiding + last refactoring
</commit_message>
<xml_diff>
--- a/Documentatie/Projectverslag VK.docx
+++ b/Documentatie/Projectverslag VK.docx
@@ -1137,18 +1137,8 @@
                                     <w:sz w:val="28"/>
                                     <w:szCs w:val="28"/>
                                   </w:rPr>
-                                  <w:t xml:space="preserve">Rick </w:t>
+                                  <w:t>Rick Wolthuis</w:t>
                                 </w:r>
-                                <w:proofErr w:type="spellStart"/>
-                                <w:r>
-                                  <w:rPr>
-                                    <w:color w:val="5B9BD5" w:themeColor="accent1"/>
-                                    <w:sz w:val="28"/>
-                                    <w:szCs w:val="28"/>
-                                  </w:rPr>
-                                  <w:t>Wolthuis</w:t>
-                                </w:r>
-                                <w:proofErr w:type="spellEnd"/>
                               </w:p>
                               <w:p>
                                 <w:pPr>
@@ -1227,18 +1217,8 @@
                                     <w:sz w:val="28"/>
                                     <w:szCs w:val="28"/>
                                   </w:rPr>
-                                  <w:t xml:space="preserve">Robin </w:t>
+                                  <w:t>Robin Slijfer</w:t>
                                 </w:r>
-                                <w:proofErr w:type="spellStart"/>
-                                <w:r>
-                                  <w:rPr>
-                                    <w:color w:val="5B9BD5" w:themeColor="accent1"/>
-                                    <w:sz w:val="28"/>
-                                    <w:szCs w:val="28"/>
-                                  </w:rPr>
-                                  <w:t>Slijfer</w:t>
-                                </w:r>
-                                <w:proofErr w:type="spellEnd"/>
                               </w:p>
                               <w:p>
                                 <w:pPr>
@@ -1265,7 +1245,17 @@
                                     <w:sz w:val="28"/>
                                     <w:szCs w:val="28"/>
                                   </w:rPr>
-                                  <w:t>2 februari 2015</w:t>
+                                  <w:t>3</w:t>
+                                </w:r>
+                                <w:bookmarkStart w:id="0" w:name="_GoBack"/>
+                                <w:bookmarkEnd w:id="0"/>
+                                <w:r>
+                                  <w:rPr>
+                                    <w:color w:val="5B9BD5" w:themeColor="accent1"/>
+                                    <w:sz w:val="28"/>
+                                    <w:szCs w:val="28"/>
+                                  </w:rPr>
+                                  <w:t xml:space="preserve"> februari 2015</w:t>
                                 </w:r>
                               </w:p>
                             </w:txbxContent>
@@ -1312,18 +1302,8 @@
                               <w:sz w:val="28"/>
                               <w:szCs w:val="28"/>
                             </w:rPr>
-                            <w:t xml:space="preserve">Rick </w:t>
+                            <w:t>Rick Wolthuis</w:t>
                           </w:r>
-                          <w:proofErr w:type="spellStart"/>
-                          <w:r>
-                            <w:rPr>
-                              <w:color w:val="5B9BD5" w:themeColor="accent1"/>
-                              <w:sz w:val="28"/>
-                              <w:szCs w:val="28"/>
-                            </w:rPr>
-                            <w:t>Wolthuis</w:t>
-                          </w:r>
-                          <w:proofErr w:type="spellEnd"/>
                         </w:p>
                         <w:p>
                           <w:pPr>
@@ -1402,18 +1382,8 @@
                               <w:sz w:val="28"/>
                               <w:szCs w:val="28"/>
                             </w:rPr>
-                            <w:t xml:space="preserve">Robin </w:t>
+                            <w:t>Robin Slijfer</w:t>
                           </w:r>
-                          <w:proofErr w:type="spellStart"/>
-                          <w:r>
-                            <w:rPr>
-                              <w:color w:val="5B9BD5" w:themeColor="accent1"/>
-                              <w:sz w:val="28"/>
-                              <w:szCs w:val="28"/>
-                            </w:rPr>
-                            <w:t>Slijfer</w:t>
-                          </w:r>
-                          <w:proofErr w:type="spellEnd"/>
                         </w:p>
                         <w:p>
                           <w:pPr>
@@ -1440,7 +1410,17 @@
                               <w:sz w:val="28"/>
                               <w:szCs w:val="28"/>
                             </w:rPr>
-                            <w:t>2 februari 2015</w:t>
+                            <w:t>3</w:t>
+                          </w:r>
+                          <w:bookmarkStart w:id="1" w:name="_GoBack"/>
+                          <w:bookmarkEnd w:id="1"/>
+                          <w:r>
+                            <w:rPr>
+                              <w:color w:val="5B9BD5" w:themeColor="accent1"/>
+                              <w:sz w:val="28"/>
+                              <w:szCs w:val="28"/>
+                            </w:rPr>
+                            <w:t xml:space="preserve"> februari 2015</w:t>
                           </w:r>
                         </w:p>
                       </w:txbxContent>
@@ -1457,7 +1437,7 @@
         </w:p>
       </w:sdtContent>
     </w:sdt>
-    <w:bookmarkStart w:id="0" w:name="_Toc410682715" w:displacedByCustomXml="next"/>
+    <w:bookmarkStart w:id="2" w:name="_Toc410682715" w:displacedByCustomXml="next"/>
     <w:sdt>
       <w:sdtPr>
         <w:rPr>
@@ -1481,7 +1461,7 @@
         </w:rPr>
       </w:sdtEndPr>
       <w:sdtContent>
-        <w:bookmarkEnd w:id="0" w:displacedByCustomXml="prev"/>
+        <w:bookmarkEnd w:id="2" w:displacedByCustomXml="prev"/>
         <w:p>
           <w:pPr>
             <w:pStyle w:val="Kop1"/>
@@ -2670,19 +2650,17 @@
         </w:rPr>
         <w:br w:type="page"/>
       </w:r>
-      <w:bookmarkStart w:id="1" w:name="_GoBack"/>
-      <w:bookmarkEnd w:id="1"/>
     </w:p>
     <w:p>
       <w:pPr>
         <w:pStyle w:val="Kop1"/>
       </w:pPr>
-      <w:bookmarkStart w:id="2" w:name="_Toc410682716"/>
+      <w:bookmarkStart w:id="3" w:name="_Toc410682716"/>
       <w:r>
         <w:lastRenderedPageBreak/>
         <w:t>Fouten die nog aanwezig zijn in het programma</w:t>
       </w:r>
-      <w:bookmarkEnd w:id="2"/>
+      <w:bookmarkEnd w:id="3"/>
     </w:p>
     <w:p>
       <w:r>
@@ -2701,12 +2679,12 @@
       <w:pPr>
         <w:pStyle w:val="Kop1"/>
       </w:pPr>
-      <w:bookmarkStart w:id="3" w:name="_Toc410682717"/>
+      <w:bookmarkStart w:id="4" w:name="_Toc410682717"/>
       <w:r>
         <w:lastRenderedPageBreak/>
         <w:t>Inleiding</w:t>
       </w:r>
-      <w:bookmarkEnd w:id="3"/>
+      <w:bookmarkEnd w:id="4"/>
     </w:p>
     <w:p>
       <w:r>
@@ -2757,24 +2735,24 @@
       <w:pPr>
         <w:pStyle w:val="Kop1"/>
       </w:pPr>
-      <w:bookmarkStart w:id="4" w:name="_Toc410682718"/>
+      <w:bookmarkStart w:id="5" w:name="_Toc410682718"/>
       <w:r>
         <w:t>Probleemanalyse</w:t>
       </w:r>
       <w:r>
         <w:t xml:space="preserve"> en eerste versie simulator</w:t>
       </w:r>
-      <w:bookmarkEnd w:id="4"/>
+      <w:bookmarkEnd w:id="5"/>
     </w:p>
     <w:p>
       <w:pPr>
         <w:pStyle w:val="Kop2"/>
       </w:pPr>
-      <w:bookmarkStart w:id="5" w:name="_Toc410682719"/>
+      <w:bookmarkStart w:id="6" w:name="_Toc410682719"/>
       <w:r>
         <w:t>1.1 Probleemstelling.</w:t>
       </w:r>
-      <w:bookmarkEnd w:id="5"/>
+      <w:bookmarkEnd w:id="6"/>
       <w:r>
         <w:t xml:space="preserve"> </w:t>
       </w:r>
@@ -2793,14 +2771,14 @@
       <w:pPr>
         <w:pStyle w:val="Kop2"/>
       </w:pPr>
-      <w:bookmarkStart w:id="6" w:name="_Toc410682720"/>
+      <w:bookmarkStart w:id="7" w:name="_Toc410682720"/>
       <w:r>
         <w:t xml:space="preserve">1.2 </w:t>
       </w:r>
       <w:r>
         <w:t>Analyse basisversie</w:t>
       </w:r>
-      <w:bookmarkEnd w:id="6"/>
+      <w:bookmarkEnd w:id="7"/>
     </w:p>
     <w:p>
       <w:r>
@@ -2814,13 +2792,13 @@
           <w:lang w:eastAsia="nl-NL"/>
         </w:rPr>
         <w:drawing>
-          <wp:anchor distT="0" distB="0" distL="114300" distR="114300" simplePos="0" relativeHeight="251665408" behindDoc="1" locked="0" layoutInCell="1" allowOverlap="1" wp14:anchorId="783E9E80" wp14:editId="15538B44">
+          <wp:anchor distT="0" distB="0" distL="114300" distR="114300" simplePos="0" relativeHeight="251665408" behindDoc="1" locked="0" layoutInCell="1" allowOverlap="1" wp14:anchorId="1D5ACF99" wp14:editId="3FDADDF3">
             <wp:simplePos x="0" y="0"/>
             <wp:positionH relativeFrom="margin">
-              <wp:align>right</wp:align>
+              <wp:posOffset>18415</wp:posOffset>
             </wp:positionH>
             <wp:positionV relativeFrom="paragraph">
-              <wp:posOffset>1005323</wp:posOffset>
+              <wp:posOffset>1164590</wp:posOffset>
             </wp:positionV>
             <wp:extent cx="5724525" cy="3390900"/>
             <wp:effectExtent l="0" t="0" r="9525" b="0"/>
@@ -2946,14 +2924,14 @@
       <w:pPr>
         <w:pStyle w:val="Kop2"/>
       </w:pPr>
-      <w:bookmarkStart w:id="7" w:name="_Toc410682721"/>
+      <w:bookmarkStart w:id="8" w:name="_Toc410682721"/>
       <w:r>
         <w:t xml:space="preserve">1.3 </w:t>
       </w:r>
       <w:r>
         <w:t>Varkenscyclus</w:t>
       </w:r>
-      <w:bookmarkEnd w:id="7"/>
+      <w:bookmarkEnd w:id="8"/>
     </w:p>
     <w:p>
       <w:r>
@@ -2969,7 +2947,7 @@
       <w:pPr>
         <w:pStyle w:val="Kop2"/>
       </w:pPr>
-      <w:bookmarkStart w:id="8" w:name="_Toc410682722"/>
+      <w:bookmarkStart w:id="9" w:name="_Toc410682722"/>
       <w:r>
         <w:t xml:space="preserve">1.4 </w:t>
       </w:r>
@@ -2979,7 +2957,7 @@
       <w:r>
         <w:t xml:space="preserve"> volgende versie</w:t>
       </w:r>
-      <w:bookmarkEnd w:id="8"/>
+      <w:bookmarkEnd w:id="9"/>
     </w:p>
     <w:p>
       <w:r>
@@ -2998,7 +2976,7 @@
       <w:pPr>
         <w:pStyle w:val="Kop1"/>
       </w:pPr>
-      <w:bookmarkStart w:id="9" w:name="_Toc410682723"/>
+      <w:bookmarkStart w:id="10" w:name="_Toc410682723"/>
       <w:r>
         <w:lastRenderedPageBreak/>
         <w:t>A</w:t>
@@ -3006,13 +2984,13 @@
       <w:r>
         <w:t>anvullingen en verbeteringen op eerste versie</w:t>
       </w:r>
-      <w:bookmarkEnd w:id="9"/>
+      <w:bookmarkEnd w:id="10"/>
     </w:p>
     <w:p>
       <w:pPr>
         <w:pStyle w:val="Kop2"/>
       </w:pPr>
-      <w:bookmarkStart w:id="10" w:name="_Toc410682724"/>
+      <w:bookmarkStart w:id="11" w:name="_Toc410682724"/>
       <w:r>
         <w:t xml:space="preserve">2.1 </w:t>
       </w:r>
@@ -3022,7 +3000,7 @@
       <w:r>
         <w:t>, jager en wolf</w:t>
       </w:r>
-      <w:bookmarkEnd w:id="10"/>
+      <w:bookmarkEnd w:id="11"/>
     </w:p>
     <w:p>
       <w:pPr>
@@ -3105,7 +3083,7 @@
           <w:lang w:eastAsia="nl-NL"/>
         </w:rPr>
       </w:pPr>
-      <w:bookmarkStart w:id="11" w:name="_Toc410682725"/>
+      <w:bookmarkStart w:id="12" w:name="_Toc410682725"/>
       <w:r>
         <w:rPr>
           <w:noProof/>
@@ -3113,7 +3091,7 @@
         </w:rPr>
         <w:t>2.4 Animatiesnelheid slider</w:t>
       </w:r>
-      <w:bookmarkEnd w:id="11"/>
+      <w:bookmarkEnd w:id="12"/>
     </w:p>
     <w:p>
       <w:pPr>
@@ -3205,7 +3183,7 @@
       <w:pPr>
         <w:pStyle w:val="Kop2"/>
       </w:pPr>
-      <w:bookmarkStart w:id="12" w:name="_Toc410682726"/>
+      <w:bookmarkStart w:id="13" w:name="_Toc410682726"/>
       <w:r>
         <w:lastRenderedPageBreak/>
         <w:t>2.5</w:t>
@@ -3213,7 +3191,7 @@
       <w:r>
         <w:t xml:space="preserve"> Views: Histogram, cirkeldiagram en lijndiagram</w:t>
       </w:r>
-      <w:bookmarkEnd w:id="12"/>
+      <w:bookmarkEnd w:id="13"/>
     </w:p>
     <w:p>
       <w:pPr>
@@ -3229,15 +3207,7 @@
         <w:t>zijn er verschillende views toegevoegd aan de simulatie, die via een drop down menu bereikt kunnen worden.</w:t>
       </w:r>
       <w:r>
-        <w:t xml:space="preserve"> In het menu ‘Views’ krijgt de gebruiker de keuze uit een histogram, cirkeldiagram en een lijndiagram. Deze diagrammen worden geopend in een los </w:t>
-      </w:r>
-      <w:proofErr w:type="spellStart"/>
-      <w:r>
-        <w:t>window</w:t>
-      </w:r>
-      <w:proofErr w:type="spellEnd"/>
-      <w:r>
-        <w:t>, en kunnen dus ook alle drie tegelijkertijd met de simulatie gedraaid worden.</w:t>
+        <w:t xml:space="preserve"> In het menu ‘Views’ krijgt de gebruiker de keuze uit een histogram, cirkeldiagram en een lijndiagram. Deze diagrammen worden geopend in een los window, en kunnen dus ook alle drie tegelijkertijd met de simulatie gedraaid worden.</w:t>
       </w:r>
       <w:r>
         <w:t xml:space="preserve"> </w:t>
@@ -3456,34 +3426,18 @@
       <w:pPr>
         <w:pStyle w:val="Kop2"/>
       </w:pPr>
-      <w:bookmarkStart w:id="13" w:name="_Toc410682727"/>
+      <w:bookmarkStart w:id="14" w:name="_Toc410682727"/>
       <w:r>
         <w:t>2.6</w:t>
       </w:r>
       <w:r>
         <w:t xml:space="preserve"> Refactoring</w:t>
       </w:r>
-      <w:bookmarkEnd w:id="13"/>
-    </w:p>
-    <w:p>
-      <w:r>
-        <w:t xml:space="preserve">De code is meer begrijpelijker en leesbaarder geworden. Met behulp van </w:t>
-      </w:r>
-      <w:proofErr w:type="spellStart"/>
-      <w:r>
-        <w:t>comments</w:t>
-      </w:r>
-      <w:proofErr w:type="spellEnd"/>
-      <w:r>
-        <w:t xml:space="preserve"> kunnen ook mensen die niet veel ervaring hebben met programmeren begrijpen wat waar gebeurt. Ook is </w:t>
-      </w:r>
-      <w:proofErr w:type="spellStart"/>
-      <w:r>
-        <w:t>commenting</w:t>
-      </w:r>
-      <w:proofErr w:type="spellEnd"/>
-      <w:r>
-        <w:t xml:space="preserve"> erg handig om aan andere programmeurs in het project te laten weten wat er waar gebeurt. </w:t>
+      <w:bookmarkEnd w:id="14"/>
+    </w:p>
+    <w:p>
+      <w:r>
+        <w:t xml:space="preserve">De code is meer begrijpelijker en leesbaarder geworden. Met behulp van comments kunnen ook mensen die niet veel ervaring hebben met programmeren begrijpen wat waar gebeurt. Ook is commenting erg handig om aan andere programmeurs in het project te laten weten wat er waar gebeurt. </w:t>
       </w:r>
     </w:p>
     <w:p>
@@ -3512,12 +3466,12 @@
       <w:pPr>
         <w:pStyle w:val="Kop1"/>
       </w:pPr>
-      <w:bookmarkStart w:id="14" w:name="_Toc410682728"/>
+      <w:bookmarkStart w:id="15" w:name="_Toc410682728"/>
       <w:r>
         <w:lastRenderedPageBreak/>
         <w:t>Reflectie</w:t>
       </w:r>
-      <w:bookmarkEnd w:id="14"/>
+      <w:bookmarkEnd w:id="15"/>
     </w:p>
     <w:p>
       <w:r>
@@ -3529,15 +3483,7 @@
     </w:p>
     <w:p>
       <w:r>
-        <w:t xml:space="preserve">Het opgeleverde programma beschikt over een gebruiksvriendelijke GUI en code met begrijpelijk commentaar en </w:t>
-      </w:r>
-      <w:proofErr w:type="spellStart"/>
-      <w:r>
-        <w:t>javadoc</w:t>
-      </w:r>
-      <w:proofErr w:type="spellEnd"/>
-      <w:r>
-        <w:t>. We zijn tevreden over de gehaalde functionaliteiten. Helaas waren niet alle uitbreidingen haalbaar en die zijn niet toegevoegd tot deze versie van het programma maar zullen eventueel in de toekomst gerealiseerd kunnen worden. Deze uitbreidingen betrekken zich voornamelijk richting visuele functies en hebben verder geen invloed op de loop van de simulatie. Een uitbreiding die eigenlijk wel hoog op het lijstje stond was een ziekte onder de dieren, maar dit bleek niet haalbaar.</w:t>
+        <w:t>Het opgeleverde programma beschikt over een gebruiksvriendelijke GUI en code met begrijpelijk commentaar en javadoc. We zijn tevreden over de gehaalde functionaliteiten. Helaas waren niet alle uitbreidingen haalbaar en die zijn niet toegevoegd tot deze versie van het programma maar zullen eventueel in de toekomst gerealiseerd kunnen worden. Deze uitbreidingen betrekken zich voornamelijk richting visuele functies en hebben verder geen invloed op de loop van de simulatie. Een uitbreiding die eigenlijk wel hoog op het lijstje stond was een ziekte onder de dieren, maar dit bleek niet haalbaar.</w:t>
       </w:r>
     </w:p>
     <w:p>
@@ -3552,12 +3498,12 @@
       <w:pPr>
         <w:pStyle w:val="Kop1"/>
       </w:pPr>
-      <w:bookmarkStart w:id="15" w:name="_Toc410682729"/>
+      <w:bookmarkStart w:id="16" w:name="_Toc410682729"/>
       <w:r>
         <w:lastRenderedPageBreak/>
         <w:t>Bijlage A – UML Klassediagram</w:t>
       </w:r>
-      <w:bookmarkEnd w:id="15"/>
+      <w:bookmarkEnd w:id="16"/>
     </w:p>
     <w:p>
       <w:pPr>
@@ -3639,7 +3585,7 @@
       <w:pPr>
         <w:pStyle w:val="Kop1"/>
       </w:pPr>
-      <w:bookmarkStart w:id="16" w:name="_Toc410682730"/>
+      <w:bookmarkStart w:id="17" w:name="_Toc410682730"/>
       <w:r>
         <w:lastRenderedPageBreak/>
         <w:t xml:space="preserve">Bijlage B </w:t>
@@ -3653,7 +3599,7 @@
       <w:r>
         <w:t>Sequencediagram</w:t>
       </w:r>
-      <w:bookmarkEnd w:id="16"/>
+      <w:bookmarkEnd w:id="17"/>
     </w:p>
     <w:p/>
     <w:p>
@@ -3734,12 +3680,12 @@
       <w:pPr>
         <w:pStyle w:val="Kop1"/>
       </w:pPr>
-      <w:bookmarkStart w:id="17" w:name="_Toc410682731"/>
+      <w:bookmarkStart w:id="18" w:name="_Toc410682731"/>
       <w:r>
         <w:lastRenderedPageBreak/>
         <w:t>Bijlage C – Projectledenlijst</w:t>
       </w:r>
-      <w:bookmarkEnd w:id="17"/>
+      <w:bookmarkEnd w:id="18"/>
     </w:p>
     <w:p>
       <w:r>
@@ -3747,17 +3693,8 @@
           <w:b/>
           <w:sz w:val="28"/>
         </w:rPr>
-        <w:t xml:space="preserve">Rick </w:t>
-      </w:r>
-      <w:proofErr w:type="spellStart"/>
-      <w:r>
-        <w:rPr>
-          <w:b/>
-          <w:sz w:val="28"/>
-        </w:rPr>
-        <w:t>Wolthuis</w:t>
-      </w:r>
-      <w:proofErr w:type="spellEnd"/>
+        <w:t>Rick Wolthuis</w:t>
+      </w:r>
       <w:r>
         <w:rPr>
           <w:b/>
@@ -3881,21 +3818,7 @@
         <w:rPr>
           <w:b/>
         </w:rPr>
-        <w:t xml:space="preserve">Klassen diagram, </w:t>
-      </w:r>
-      <w:proofErr w:type="spellStart"/>
-      <w:r>
-        <w:rPr>
-          <w:b/>
-        </w:rPr>
-        <w:t>Sequence</w:t>
-      </w:r>
-      <w:proofErr w:type="spellEnd"/>
-      <w:r>
-        <w:rPr>
-          <w:b/>
-        </w:rPr>
-        <w:t xml:space="preserve"> diagram</w:t>
+        <w:t>Klassen diagram, Sequence diagram</w:t>
       </w:r>
     </w:p>
     <w:p>
@@ -3987,28 +3910,12 @@
           <w:b/>
         </w:rPr>
       </w:pPr>
-      <w:proofErr w:type="spellStart"/>
       <w:r>
         <w:rPr>
           <w:b/>
         </w:rPr>
-        <w:t>JUnit</w:t>
-      </w:r>
-      <w:proofErr w:type="spellEnd"/>
-      <w:r>
-        <w:rPr>
-          <w:b/>
-        </w:rPr>
-        <w:t xml:space="preserve">, </w:t>
-      </w:r>
-      <w:proofErr w:type="spellStart"/>
-      <w:r>
-        <w:rPr>
-          <w:b/>
-        </w:rPr>
-        <w:t>refactoring</w:t>
-      </w:r>
-      <w:proofErr w:type="spellEnd"/>
+        <w:t>JUnit, refactoring</w:t>
+      </w:r>
     </w:p>
     <w:p>
       <w:pPr>
@@ -4162,17 +4069,8 @@
           <w:b/>
           <w:sz w:val="28"/>
         </w:rPr>
-        <w:t xml:space="preserve">Robin </w:t>
-      </w:r>
-      <w:proofErr w:type="spellStart"/>
-      <w:r>
-        <w:rPr>
-          <w:b/>
-          <w:sz w:val="28"/>
-        </w:rPr>
-        <w:t>Slijfer</w:t>
-      </w:r>
-      <w:proofErr w:type="spellEnd"/>
+        <w:t>Robin Slijfer</w:t>
+      </w:r>
       <w:r>
         <w:rPr>
           <w:b/>
@@ -6768,7 +6666,7 @@
   <a:extraClrSchemeLst/>
   <a:extLst>
     <a:ext uri="{05A4C25C-085E-4340-85A3-A5531E510DB2}">
-      <thm15:themeFamily xmlns:thm15="http://schemas.microsoft.com/office/thememl/2012/main" xmlns="" name="Office Theme" id="{62F939B6-93AF-4DB8-9C6B-D6C7DFDC589F}" vid="{4A3C46E8-61CC-4603-A589-7422A47A8E4A}"/>
+      <thm15:themeFamily xmlns="" xmlns:thm15="http://schemas.microsoft.com/office/thememl/2012/main" name="Office Theme" id="{62F939B6-93AF-4DB8-9C6B-D6C7DFDC589F}" vid="{4A3C46E8-61CC-4603-A589-7422A47A8E4A}"/>
     </a:ext>
   </a:extLst>
 </a:theme>
@@ -6779,7 +6677,7 @@
 </file>
 
 <file path=customXml/itemProps1.xml><?xml version="1.0" encoding="utf-8"?>
-<ds:datastoreItem xmlns:ds="http://schemas.openxmlformats.org/officeDocument/2006/customXml" ds:itemID="{B23DD5A5-BB75-4784-9F58-89416C0F2A05}">
+<ds:datastoreItem xmlns:ds="http://schemas.openxmlformats.org/officeDocument/2006/customXml" ds:itemID="{FE5FBD04-4017-4198-91BB-5464C3A5F393}">
   <ds:schemaRefs>
     <ds:schemaRef ds:uri="http://schemas.openxmlformats.org/officeDocument/2006/bibliography"/>
   </ds:schemaRefs>

</xml_diff>